<commit_message>
adición de cuaderno sobre ejemplo de parcial y de quiz para la unidad didáctica sobre proporcionalidad
</commit_message>
<xml_diff>
--- a/prog_algebra_2023_nuevo.docx
+++ b/prog_algebra_2023_nuevo.docx
@@ -897,7 +897,6 @@
                 <w:tag w:val="goog_rdk_0"/>
                 <w:id w:val="233288956"/>
               </w:sdtPr>
-              <w:sdtEndPr/>
               <w:sdtContent>
                 <w:r>
                   <w:rPr>
@@ -945,7 +944,6 @@
                 <w:tag w:val="goog_rdk_1"/>
                 <w:id w:val="-1727831913"/>
               </w:sdtPr>
-              <w:sdtEndPr/>
               <w:sdtContent>
                 <w:r>
                   <w:rPr>
@@ -983,7 +981,6 @@
                 <w:tag w:val="goog_rdk_2"/>
                 <w:id w:val="-596560739"/>
               </w:sdtPr>
-              <w:sdtEndPr/>
               <w:sdtContent>
                 <w:r>
                   <w:rPr>
@@ -1015,7 +1012,6 @@
                 <w:tag w:val="goog_rdk_3"/>
                 <w:id w:val="-1122295824"/>
               </w:sdtPr>
-              <w:sdtEndPr/>
               <w:sdtContent>
                 <w:r>
                   <w:rPr>
@@ -1633,15 +1629,7 @@
                 <w:sz w:val="22"/>
                 <w:szCs w:val="22"/>
               </w:rPr>
-              <w:t xml:space="preserve">Describir la problematización que caracteriza el curso en coherencia con los propósitos de </w:t>
-            </w:r>
-            <w:r>
-              <w:rPr>
-                <w:color w:val="808080"/>
-                <w:sz w:val="22"/>
-                <w:szCs w:val="22"/>
-              </w:rPr>
-              <w:t>formación del Programa y, una justificación que dé cuenta de la pertinencia del curso, en relación con el Núcleo al que pertenece.</w:t>
+              <w:t>Describir la problematización que caracteriza el curso en coherencia con los propósitos de formación del Programa y, una justificación que dé cuenta de la pertinencia del curso, en relación con el Núcleo al que pertenece.</w:t>
             </w:r>
           </w:p>
           <w:p>
@@ -4385,15 +4373,7 @@
                 <w:sz w:val="22"/>
                 <w:szCs w:val="22"/>
               </w:rPr>
-              <w:t xml:space="preserve">Describa las estrategias de enseñanza y aprendizaje que mediarán el desarrollo del </w:t>
-            </w:r>
-            <w:r>
-              <w:rPr>
-                <w:color w:val="808080"/>
-                <w:sz w:val="22"/>
-                <w:szCs w:val="22"/>
-              </w:rPr>
-              <w:t>curso, incluya las actividades de trabajo de docencia directa y de trabajo independiente.</w:t>
+              <w:t>Describa las estrategias de enseñanza y aprendizaje que mediarán el desarrollo del curso, incluya las actividades de trabajo de docencia directa y de trabajo independiente.</w:t>
             </w:r>
           </w:p>
           <w:p>
@@ -6061,15 +6041,7 @@
                 <w:sz w:val="22"/>
                 <w:szCs w:val="22"/>
               </w:rPr>
-              <w:t xml:space="preserve">Incluya el número de faltas de asistencia máxima permitida. Para el caso de las </w:t>
-            </w:r>
-            <w:r>
-              <w:rPr>
-                <w:color w:val="808080"/>
-                <w:sz w:val="22"/>
-                <w:szCs w:val="22"/>
-              </w:rPr>
-              <w:t>prácticas académicas defina si la totalidad del curso es de asistencia obligatoria.</w:t>
+              <w:t>Incluya el número de faltas de asistencia máxima permitida. Para el caso de las prácticas académicas defina si la totalidad del curso es de asistencia obligatoria.</w:t>
             </w:r>
           </w:p>
         </w:tc>
@@ -6155,16 +6127,569 @@
           </w:tcPr>
           <w:p>
             <w:pPr>
+              <w:shd w:val="clear" w:color="auto" w:fill="1E1E1E"/>
+              <w:spacing w:line="285" w:lineRule="atLeast"/>
+              <w:rPr>
+                <w:rFonts w:ascii="Consolas" w:eastAsia="Times New Roman" w:hAnsi="Consolas" w:cs="Times New Roman"/>
+                <w:color w:val="D4D4D4"/>
+                <w:sz w:val="21"/>
+                <w:szCs w:val="21"/>
+                <w:lang w:val="en-US"/>
+              </w:rPr>
+            </w:pPr>
+            <w:r>
+              <w:rPr>
+                <w:rFonts w:ascii="Consolas" w:eastAsia="Times New Roman" w:hAnsi="Consolas" w:cs="Times New Roman"/>
+                <w:color w:val="6796E6"/>
+                <w:sz w:val="21"/>
+                <w:szCs w:val="21"/>
+                <w:lang w:val="en-US"/>
+              </w:rPr>
+              <w:t>*</w:t>
+            </w:r>
+            <w:r>
+              <w:rPr>
+                <w:rFonts w:ascii="Consolas" w:eastAsia="Times New Roman" w:hAnsi="Consolas" w:cs="Times New Roman"/>
+                <w:color w:val="D4D4D4"/>
+                <w:sz w:val="21"/>
+                <w:szCs w:val="21"/>
+                <w:lang w:val="en-US"/>
+              </w:rPr>
+              <w:t xml:space="preserve"> [</w:t>
+            </w:r>
+            <w:proofErr w:type="spellStart"/>
+            <w:r>
+              <w:rPr>
+                <w:rFonts w:ascii="Consolas" w:eastAsia="Times New Roman" w:hAnsi="Consolas" w:cs="Times New Roman"/>
+                <w:color w:val="CE9178"/>
+                <w:sz w:val="21"/>
+                <w:szCs w:val="21"/>
+                <w:lang w:val="en-US"/>
+              </w:rPr>
+              <w:t>stewart</w:t>
+            </w:r>
+            <w:proofErr w:type="spellEnd"/>
+            <w:r>
+              <w:rPr>
+                <w:rFonts w:ascii="Consolas" w:eastAsia="Times New Roman" w:hAnsi="Consolas" w:cs="Times New Roman"/>
+                <w:color w:val="CE9178"/>
+                <w:sz w:val="21"/>
+                <w:szCs w:val="21"/>
+                <w:lang w:val="en-US"/>
+              </w:rPr>
+              <w:t xml:space="preserve"> </w:t>
+            </w:r>
+            <w:proofErr w:type="gramStart"/>
+            <w:r>
+              <w:rPr>
+                <w:rFonts w:ascii="Consolas" w:eastAsia="Times New Roman" w:hAnsi="Consolas" w:cs="Times New Roman"/>
+                <w:color w:val="CE9178"/>
+                <w:sz w:val="21"/>
+                <w:szCs w:val="21"/>
+                <w:lang w:val="en-US"/>
+              </w:rPr>
+              <w:t>precálculo</w:t>
+            </w:r>
+            <w:r>
+              <w:rPr>
+                <w:rFonts w:ascii="Consolas" w:eastAsia="Times New Roman" w:hAnsi="Consolas" w:cs="Times New Roman"/>
+                <w:color w:val="D4D4D4"/>
+                <w:sz w:val="21"/>
+                <w:szCs w:val="21"/>
+                <w:lang w:val="en-US"/>
+              </w:rPr>
+              <w:t>](</w:t>
+            </w:r>
+            <w:proofErr w:type="gramEnd"/>
+            <w:r>
+              <w:rPr>
+                <w:rFonts w:ascii="Consolas" w:eastAsia="Times New Roman" w:hAnsi="Consolas" w:cs="Times New Roman"/>
+                <w:color w:val="D4D4D4"/>
+                <w:sz w:val="21"/>
+                <w:szCs w:val="21"/>
+                <w:u w:val="single"/>
+                <w:lang w:val="en-US"/>
+              </w:rPr>
+              <w:t>https://udeaeduco-my.sharepoint.com/:b:/g/personal/marco_canas_udea_edu_co/ERHIq62I6qFNrmxy6LZb8ZMBci7kUsyNME1nIh9yCBMJ_w?e=0zMSla</w:t>
+            </w:r>
+            <w:r>
+              <w:rPr>
+                <w:rFonts w:ascii="Consolas" w:eastAsia="Times New Roman" w:hAnsi="Consolas" w:cs="Times New Roman"/>
+                <w:color w:val="D4D4D4"/>
+                <w:sz w:val="21"/>
+                <w:szCs w:val="21"/>
+                <w:lang w:val="en-US"/>
+              </w:rPr>
+              <w:t>)  </w:t>
+            </w:r>
+          </w:p>
+          <w:p>
+            <w:pPr>
+              <w:shd w:val="clear" w:color="auto" w:fill="1E1E1E"/>
+              <w:spacing w:line="285" w:lineRule="atLeast"/>
+              <w:rPr>
+                <w:rFonts w:ascii="Consolas" w:eastAsia="Times New Roman" w:hAnsi="Consolas" w:cs="Times New Roman"/>
+                <w:color w:val="D4D4D4"/>
+                <w:sz w:val="21"/>
+                <w:szCs w:val="21"/>
+                <w:lang w:val="en-US"/>
+              </w:rPr>
+            </w:pPr>
+          </w:p>
+          <w:p>
+            <w:pPr>
+              <w:shd w:val="clear" w:color="auto" w:fill="1E1E1E"/>
+              <w:spacing w:line="285" w:lineRule="atLeast"/>
+              <w:rPr>
+                <w:rFonts w:ascii="Consolas" w:eastAsia="Times New Roman" w:hAnsi="Consolas" w:cs="Times New Roman"/>
+                <w:color w:val="D4D4D4"/>
+                <w:sz w:val="21"/>
+                <w:szCs w:val="21"/>
+                <w:lang w:val="en-US"/>
+              </w:rPr>
+            </w:pPr>
+            <w:r>
+              <w:rPr>
+                <w:rFonts w:ascii="Consolas" w:eastAsia="Times New Roman" w:hAnsi="Consolas" w:cs="Times New Roman"/>
+                <w:color w:val="6796E6"/>
+                <w:sz w:val="21"/>
+                <w:szCs w:val="21"/>
+                <w:lang w:val="en-US"/>
+              </w:rPr>
+              <w:t>*</w:t>
+            </w:r>
+            <w:r>
+              <w:rPr>
+                <w:rFonts w:ascii="Consolas" w:eastAsia="Times New Roman" w:hAnsi="Consolas" w:cs="Times New Roman"/>
+                <w:color w:val="D4D4D4"/>
+                <w:sz w:val="21"/>
+                <w:szCs w:val="21"/>
+                <w:lang w:val="en-US"/>
+              </w:rPr>
+              <w:t xml:space="preserve"> [</w:t>
+            </w:r>
+            <w:proofErr w:type="spellStart"/>
+            <w:r>
+              <w:rPr>
+                <w:rFonts w:ascii="Consolas" w:eastAsia="Times New Roman" w:hAnsi="Consolas" w:cs="Times New Roman"/>
+                <w:color w:val="CE9178"/>
+                <w:sz w:val="21"/>
+                <w:szCs w:val="21"/>
+                <w:lang w:val="en-US"/>
+              </w:rPr>
+              <w:t>stewart</w:t>
+            </w:r>
+            <w:proofErr w:type="spellEnd"/>
+            <w:r>
+              <w:rPr>
+                <w:rFonts w:ascii="Consolas" w:eastAsia="Times New Roman" w:hAnsi="Consolas" w:cs="Times New Roman"/>
+                <w:color w:val="CE9178"/>
+                <w:sz w:val="21"/>
+                <w:szCs w:val="21"/>
+                <w:lang w:val="en-US"/>
+              </w:rPr>
+              <w:t xml:space="preserve"> </w:t>
+            </w:r>
+            <w:proofErr w:type="gramStart"/>
+            <w:r>
+              <w:rPr>
+                <w:rFonts w:ascii="Consolas" w:eastAsia="Times New Roman" w:hAnsi="Consolas" w:cs="Times New Roman"/>
+                <w:color w:val="CE9178"/>
+                <w:sz w:val="21"/>
+                <w:szCs w:val="21"/>
+                <w:lang w:val="en-US"/>
+              </w:rPr>
+              <w:t>cálculo</w:t>
+            </w:r>
+            <w:r>
+              <w:rPr>
+                <w:rFonts w:ascii="Consolas" w:eastAsia="Times New Roman" w:hAnsi="Consolas" w:cs="Times New Roman"/>
+                <w:color w:val="D4D4D4"/>
+                <w:sz w:val="21"/>
+                <w:szCs w:val="21"/>
+                <w:lang w:val="en-US"/>
+              </w:rPr>
+              <w:t>](</w:t>
+            </w:r>
+            <w:proofErr w:type="gramEnd"/>
+            <w:r>
+              <w:rPr>
+                <w:rFonts w:ascii="Consolas" w:eastAsia="Times New Roman" w:hAnsi="Consolas" w:cs="Times New Roman"/>
+                <w:color w:val="D4D4D4"/>
+                <w:sz w:val="21"/>
+                <w:szCs w:val="21"/>
+                <w:u w:val="single"/>
+                <w:lang w:val="en-US"/>
+              </w:rPr>
+              <w:t>https://udeaeduco-my.sharepoint.com/:b:/g/personal/marco_canas_udea_edu_co/EZgXZjAp8QxPqOAim2hs6LcBNPLGjSHf-xwYnUVYkwa04w?e=RZdTCy</w:t>
+            </w:r>
+            <w:r>
+              <w:rPr>
+                <w:rFonts w:ascii="Consolas" w:eastAsia="Times New Roman" w:hAnsi="Consolas" w:cs="Times New Roman"/>
+                <w:color w:val="D4D4D4"/>
+                <w:sz w:val="21"/>
+                <w:szCs w:val="21"/>
+                <w:lang w:val="en-US"/>
+              </w:rPr>
+              <w:t>)  </w:t>
+            </w:r>
+          </w:p>
+          <w:p>
+            <w:pPr>
+              <w:shd w:val="clear" w:color="auto" w:fill="1E1E1E"/>
+              <w:spacing w:line="285" w:lineRule="atLeast"/>
+              <w:rPr>
+                <w:rFonts w:ascii="Consolas" w:eastAsia="Times New Roman" w:hAnsi="Consolas" w:cs="Times New Roman"/>
+                <w:color w:val="D4D4D4"/>
+                <w:sz w:val="21"/>
+                <w:szCs w:val="21"/>
+                <w:lang w:val="en-US"/>
+              </w:rPr>
+            </w:pPr>
+          </w:p>
+          <w:p>
+            <w:pPr>
+              <w:shd w:val="clear" w:color="auto" w:fill="1E1E1E"/>
+              <w:spacing w:line="285" w:lineRule="atLeast"/>
+              <w:rPr>
+                <w:rFonts w:ascii="Consolas" w:eastAsia="Times New Roman" w:hAnsi="Consolas" w:cs="Times New Roman"/>
+                <w:color w:val="D4D4D4"/>
+                <w:sz w:val="21"/>
+                <w:szCs w:val="21"/>
+                <w:lang w:val="en-US"/>
+              </w:rPr>
+            </w:pPr>
+            <w:r>
+              <w:rPr>
+                <w:rFonts w:ascii="Consolas" w:eastAsia="Times New Roman" w:hAnsi="Consolas" w:cs="Times New Roman"/>
+                <w:color w:val="6796E6"/>
+                <w:sz w:val="21"/>
+                <w:szCs w:val="21"/>
+                <w:lang w:val="en-US"/>
+              </w:rPr>
+              <w:t>*</w:t>
+            </w:r>
+            <w:r>
+              <w:rPr>
+                <w:rFonts w:ascii="Consolas" w:eastAsia="Times New Roman" w:hAnsi="Consolas" w:cs="Times New Roman"/>
+                <w:color w:val="D4D4D4"/>
+                <w:sz w:val="21"/>
+                <w:szCs w:val="21"/>
+                <w:lang w:val="en-US"/>
+              </w:rPr>
+              <w:t xml:space="preserve"> [</w:t>
+            </w:r>
+            <w:r>
+              <w:rPr>
+                <w:rFonts w:ascii="Consolas" w:eastAsia="Times New Roman" w:hAnsi="Consolas" w:cs="Times New Roman"/>
+                <w:color w:val="CE9178"/>
+                <w:sz w:val="21"/>
+                <w:szCs w:val="21"/>
+                <w:lang w:val="en-US"/>
+              </w:rPr>
+              <w:t>larson</w:t>
+            </w:r>
+            <w:r>
+              <w:rPr>
+                <w:rFonts w:ascii="Consolas" w:eastAsia="Times New Roman" w:hAnsi="Consolas" w:cs="Times New Roman"/>
+                <w:color w:val="D4D4D4"/>
+                <w:sz w:val="21"/>
+                <w:szCs w:val="21"/>
+                <w:lang w:val="en-US"/>
+              </w:rPr>
+              <w:t>](</w:t>
+            </w:r>
+            <w:r>
+              <w:rPr>
+                <w:rFonts w:ascii="Consolas" w:eastAsia="Times New Roman" w:hAnsi="Consolas" w:cs="Times New Roman"/>
+                <w:color w:val="D4D4D4"/>
+                <w:sz w:val="21"/>
+                <w:szCs w:val="21"/>
+                <w:u w:val="single"/>
+                <w:lang w:val="en-US"/>
+              </w:rPr>
+              <w:t>https://udeaeduco-my.sharepoint.com/:b:/g/personal/marco_canas_udea_edu_co/ES71ChFeO9ZDhW3TwC5Ijk8BjxUK3Pdqz_fjHxTTFAfIAg?e=VDEjfu</w:t>
+            </w:r>
+            <w:r>
+              <w:rPr>
+                <w:rFonts w:ascii="Consolas" w:eastAsia="Times New Roman" w:hAnsi="Consolas" w:cs="Times New Roman"/>
+                <w:color w:val="D4D4D4"/>
+                <w:sz w:val="21"/>
+                <w:szCs w:val="21"/>
+                <w:lang w:val="en-US"/>
+              </w:rPr>
+              <w:t>)</w:t>
+            </w:r>
+          </w:p>
+          <w:p>
+            <w:pPr>
+              <w:shd w:val="clear" w:color="auto" w:fill="1E1E1E"/>
+              <w:spacing w:line="285" w:lineRule="atLeast"/>
+              <w:rPr>
+                <w:rFonts w:ascii="Consolas" w:eastAsia="Times New Roman" w:hAnsi="Consolas" w:cs="Times New Roman"/>
+                <w:color w:val="D4D4D4"/>
+                <w:sz w:val="21"/>
+                <w:szCs w:val="21"/>
+                <w:lang w:val="en-US"/>
+              </w:rPr>
+            </w:pPr>
+          </w:p>
+          <w:p>
+            <w:pPr>
+              <w:shd w:val="clear" w:color="auto" w:fill="1E1E1E"/>
+              <w:spacing w:line="285" w:lineRule="atLeast"/>
+              <w:rPr>
+                <w:rFonts w:ascii="Consolas" w:eastAsia="Times New Roman" w:hAnsi="Consolas" w:cs="Times New Roman"/>
+                <w:color w:val="D4D4D4"/>
+                <w:sz w:val="21"/>
+                <w:szCs w:val="21"/>
+                <w:lang w:val="en-US"/>
+              </w:rPr>
+            </w:pPr>
+            <w:r>
+              <w:rPr>
+                <w:rFonts w:ascii="Consolas" w:eastAsia="Times New Roman" w:hAnsi="Consolas" w:cs="Times New Roman"/>
+                <w:color w:val="6796E6"/>
+                <w:sz w:val="21"/>
+                <w:szCs w:val="21"/>
+                <w:lang w:val="en-US"/>
+              </w:rPr>
+              <w:t>*</w:t>
+            </w:r>
+            <w:r>
+              <w:rPr>
+                <w:rFonts w:ascii="Consolas" w:eastAsia="Times New Roman" w:hAnsi="Consolas" w:cs="Times New Roman"/>
+                <w:color w:val="D4D4D4"/>
+                <w:sz w:val="21"/>
+                <w:szCs w:val="21"/>
+                <w:lang w:val="en-US"/>
+              </w:rPr>
+              <w:t xml:space="preserve"> [</w:t>
+            </w:r>
+            <w:r>
+              <w:rPr>
+                <w:rFonts w:ascii="Consolas" w:eastAsia="Times New Roman" w:hAnsi="Consolas" w:cs="Times New Roman"/>
+                <w:color w:val="CE9178"/>
+                <w:sz w:val="21"/>
+                <w:szCs w:val="21"/>
+                <w:lang w:val="en-US"/>
+              </w:rPr>
+              <w:t>uzcategui</w:t>
+            </w:r>
+            <w:r>
+              <w:rPr>
+                <w:rFonts w:ascii="Consolas" w:eastAsia="Times New Roman" w:hAnsi="Consolas" w:cs="Times New Roman"/>
+                <w:color w:val="D4D4D4"/>
+                <w:sz w:val="21"/>
+                <w:szCs w:val="21"/>
+                <w:lang w:val="en-US"/>
+              </w:rPr>
+              <w:t>](</w:t>
+            </w:r>
+            <w:r>
+              <w:rPr>
+                <w:rFonts w:ascii="Consolas" w:eastAsia="Times New Roman" w:hAnsi="Consolas" w:cs="Times New Roman"/>
+                <w:color w:val="D4D4D4"/>
+                <w:sz w:val="21"/>
+                <w:szCs w:val="21"/>
+                <w:u w:val="single"/>
+                <w:lang w:val="en-US"/>
+              </w:rPr>
+              <w:t>https://udeaeduco-my.sharepoint.com/:b:/g/personal/marco_canas_udea_edu_co/ETDikm-lVl1Or8XoEo9oyh0BEti9Zs8le-f0D-dBdtZmbA?e=bBsoyQ</w:t>
+            </w:r>
+            <w:r>
+              <w:rPr>
+                <w:rFonts w:ascii="Consolas" w:eastAsia="Times New Roman" w:hAnsi="Consolas" w:cs="Times New Roman"/>
+                <w:color w:val="D4D4D4"/>
+                <w:sz w:val="21"/>
+                <w:szCs w:val="21"/>
+                <w:lang w:val="en-US"/>
+              </w:rPr>
+              <w:t>)</w:t>
+            </w:r>
+          </w:p>
+          <w:p>
+            <w:pPr>
+              <w:shd w:val="clear" w:color="auto" w:fill="1E1E1E"/>
+              <w:spacing w:line="285" w:lineRule="atLeast"/>
+              <w:rPr>
+                <w:rFonts w:ascii="Consolas" w:eastAsia="Times New Roman" w:hAnsi="Consolas" w:cs="Times New Roman"/>
+                <w:color w:val="D4D4D4"/>
+                <w:sz w:val="21"/>
+                <w:szCs w:val="21"/>
+                <w:lang w:val="en-US"/>
+              </w:rPr>
+            </w:pPr>
+          </w:p>
+          <w:p>
+            <w:pPr>
+              <w:shd w:val="clear" w:color="auto" w:fill="1E1E1E"/>
+              <w:spacing w:line="285" w:lineRule="atLeast"/>
+              <w:rPr>
+                <w:rFonts w:ascii="Consolas" w:eastAsia="Times New Roman" w:hAnsi="Consolas" w:cs="Times New Roman"/>
+                <w:color w:val="D4D4D4"/>
+                <w:sz w:val="21"/>
+                <w:szCs w:val="21"/>
+                <w:lang w:val="es-CO"/>
+              </w:rPr>
+            </w:pPr>
+            <w:r>
+              <w:rPr>
+                <w:rFonts w:ascii="Consolas" w:eastAsia="Times New Roman" w:hAnsi="Consolas" w:cs="Times New Roman"/>
+                <w:color w:val="6796E6"/>
+                <w:sz w:val="21"/>
+                <w:szCs w:val="21"/>
+                <w:lang w:val="es-CO"/>
+              </w:rPr>
+              <w:lastRenderedPageBreak/>
+              <w:t>*</w:t>
+            </w:r>
+            <w:r>
+              <w:rPr>
+                <w:rFonts w:ascii="Consolas" w:eastAsia="Times New Roman" w:hAnsi="Consolas" w:cs="Times New Roman"/>
+                <w:color w:val="D4D4D4"/>
+                <w:sz w:val="21"/>
+                <w:szCs w:val="21"/>
+                <w:lang w:val="es-CO"/>
+              </w:rPr>
+              <w:t xml:space="preserve"> [</w:t>
+            </w:r>
+            <w:r>
+              <w:rPr>
+                <w:rFonts w:ascii="Consolas" w:eastAsia="Times New Roman" w:hAnsi="Consolas" w:cs="Times New Roman"/>
+                <w:color w:val="CE9178"/>
+                <w:sz w:val="21"/>
+                <w:szCs w:val="21"/>
+                <w:lang w:val="es-CO"/>
+              </w:rPr>
+              <w:t>Cálculo de Purcell</w:t>
+            </w:r>
+            <w:r>
+              <w:rPr>
+                <w:rFonts w:ascii="Consolas" w:eastAsia="Times New Roman" w:hAnsi="Consolas" w:cs="Times New Roman"/>
+                <w:color w:val="D4D4D4"/>
+                <w:sz w:val="21"/>
+                <w:szCs w:val="21"/>
+                <w:lang w:val="es-CO"/>
+              </w:rPr>
+              <w:t>](</w:t>
+            </w:r>
+            <w:r>
+              <w:rPr>
+                <w:rFonts w:ascii="Consolas" w:eastAsia="Times New Roman" w:hAnsi="Consolas" w:cs="Times New Roman"/>
+                <w:color w:val="D4D4D4"/>
+                <w:sz w:val="21"/>
+                <w:szCs w:val="21"/>
+                <w:u w:val="single"/>
+                <w:lang w:val="es-CO"/>
+              </w:rPr>
+              <w:t>https://udeaeduco-my.sharepoint.com/:b:/g/personal/marco_canas_udea_edu_co/ES60UB4h-QFFqqRQUFmkpWcBIgoLBJeqTfZjNajWNWSeJA?e=9NxjKJ</w:t>
+            </w:r>
+            <w:r>
+              <w:rPr>
+                <w:rFonts w:ascii="Consolas" w:eastAsia="Times New Roman" w:hAnsi="Consolas" w:cs="Times New Roman"/>
+                <w:color w:val="D4D4D4"/>
+                <w:sz w:val="21"/>
+                <w:szCs w:val="21"/>
+                <w:lang w:val="es-CO"/>
+              </w:rPr>
+              <w:t>)</w:t>
+            </w:r>
+          </w:p>
+          <w:p>
+            <w:pPr>
+              <w:shd w:val="clear" w:color="auto" w:fill="1E1E1E"/>
+              <w:spacing w:line="285" w:lineRule="atLeast"/>
+              <w:rPr>
+                <w:rFonts w:ascii="Consolas" w:eastAsia="Times New Roman" w:hAnsi="Consolas" w:cs="Times New Roman"/>
+                <w:color w:val="D4D4D4"/>
+                <w:sz w:val="21"/>
+                <w:szCs w:val="21"/>
+                <w:lang w:val="es-CO"/>
+              </w:rPr>
+            </w:pPr>
+          </w:p>
+          <w:p>
+            <w:pPr>
+              <w:shd w:val="clear" w:color="auto" w:fill="1E1E1E"/>
+              <w:spacing w:line="285" w:lineRule="atLeast"/>
+              <w:rPr>
+                <w:rFonts w:ascii="Consolas" w:eastAsia="Times New Roman" w:hAnsi="Consolas" w:cs="Times New Roman"/>
+                <w:color w:val="D4D4D4"/>
+                <w:sz w:val="21"/>
+                <w:szCs w:val="21"/>
+                <w:lang w:val="es-CO"/>
+              </w:rPr>
+            </w:pPr>
+            <w:r>
+              <w:rPr>
+                <w:rFonts w:ascii="Consolas" w:eastAsia="Times New Roman" w:hAnsi="Consolas" w:cs="Times New Roman"/>
+                <w:color w:val="6796E6"/>
+                <w:sz w:val="21"/>
+                <w:szCs w:val="21"/>
+                <w:lang w:val="es-CO"/>
+              </w:rPr>
+              <w:t>*</w:t>
+            </w:r>
+            <w:r>
+              <w:rPr>
+                <w:rFonts w:ascii="Consolas" w:eastAsia="Times New Roman" w:hAnsi="Consolas" w:cs="Times New Roman"/>
+                <w:color w:val="D4D4D4"/>
+                <w:sz w:val="21"/>
+                <w:szCs w:val="21"/>
+                <w:lang w:val="es-CO"/>
+              </w:rPr>
+              <w:t xml:space="preserve"> [</w:t>
+            </w:r>
+            <w:r>
+              <w:rPr>
+                <w:rFonts w:ascii="Consolas" w:eastAsia="Times New Roman" w:hAnsi="Consolas" w:cs="Times New Roman"/>
+                <w:color w:val="CE9178"/>
+                <w:sz w:val="21"/>
+                <w:szCs w:val="21"/>
+                <w:lang w:val="es-CO"/>
+              </w:rPr>
+              <w:t>Recomendación de la UNESCO sobre ciencia abierta</w:t>
+            </w:r>
+            <w:r>
+              <w:rPr>
+                <w:rFonts w:ascii="Consolas" w:eastAsia="Times New Roman" w:hAnsi="Consolas" w:cs="Times New Roman"/>
+                <w:color w:val="D4D4D4"/>
+                <w:sz w:val="21"/>
+                <w:szCs w:val="21"/>
+                <w:lang w:val="es-CO"/>
+              </w:rPr>
+              <w:t>](</w:t>
+            </w:r>
+            <w:r>
+              <w:rPr>
+                <w:rFonts w:ascii="Consolas" w:eastAsia="Times New Roman" w:hAnsi="Consolas" w:cs="Times New Roman"/>
+                <w:color w:val="D4D4D4"/>
+                <w:sz w:val="21"/>
+                <w:szCs w:val="21"/>
+                <w:u w:val="single"/>
+                <w:lang w:val="es-CO"/>
+              </w:rPr>
+              <w:t>https://unesdoc.unesco.org/ark:/48223/pf0000379949_spa</w:t>
+            </w:r>
+            <w:r>
+              <w:rPr>
+                <w:rFonts w:ascii="Consolas" w:eastAsia="Times New Roman" w:hAnsi="Consolas" w:cs="Times New Roman"/>
+                <w:color w:val="D4D4D4"/>
+                <w:sz w:val="21"/>
+                <w:szCs w:val="21"/>
+                <w:lang w:val="es-CO"/>
+              </w:rPr>
+              <w:t>)</w:t>
+            </w:r>
+          </w:p>
+          <w:p>
+            <w:pPr>
               <w:jc w:val="both"/>
-            </w:pPr>
-            <w:r>
-              <w:rPr>
-                <w:color w:val="A6A6A6"/>
-                <w:sz w:val="22"/>
-                <w:szCs w:val="22"/>
-              </w:rPr>
-              <w:t>Incluya, por ejes problémicos, la bibliografía que se requiere para el desarrollo del curso</w:t>
-            </w:r>
+              <w:rPr>
+                <w:lang w:val="es-CO"/>
+              </w:rPr>
+            </w:pPr>
           </w:p>
         </w:tc>
         <w:tc>
@@ -7085,7 +7610,6 @@
                 <w:sz w:val="22"/>
                 <w:szCs w:val="22"/>
               </w:rPr>
-              <w:lastRenderedPageBreak/>
               <w:t xml:space="preserve">Aprobado en </w:t>
             </w:r>
             <w:proofErr w:type="gramStart"/>
@@ -7337,15 +7861,7 @@
                 <w:sz w:val="22"/>
                 <w:szCs w:val="22"/>
               </w:rPr>
-              <w:t>No</w:t>
-            </w:r>
-            <w:r>
-              <w:rPr>
-                <w:b/>
-                <w:sz w:val="22"/>
-                <w:szCs w:val="22"/>
-              </w:rPr>
-              <w:t xml:space="preserve">mbre Completo </w:t>
+              <w:t xml:space="preserve">Nombre Completo </w:t>
             </w:r>
             <w:proofErr w:type="gramStart"/>
             <w:r>
@@ -7771,16 +8287,7 @@
           <w:sz w:val="18"/>
           <w:szCs w:val="18"/>
         </w:rPr>
-        <w:t xml:space="preserve">El número de créditos y la intensidad horaria debe estar acorde con el plan de estudios del programa para el </w:t>
-      </w:r>
-      <w:r>
-        <w:rPr>
-          <w:rFonts w:ascii="Calibri" w:eastAsia="Calibri" w:hAnsi="Calibri" w:cs="Calibri"/>
-          <w:color w:val="000000"/>
-          <w:sz w:val="18"/>
-          <w:szCs w:val="18"/>
-        </w:rPr>
-        <w:t>que fue diseñado el curso.</w:t>
+        <w:t>El número de créditos y la intensidad horaria debe estar acorde con el plan de estudios del programa para el que fue diseñado el curso.</w:t>
       </w:r>
     </w:p>
   </w:footnote>
@@ -7847,16 +8354,7 @@
           <w:sz w:val="18"/>
           <w:szCs w:val="18"/>
         </w:rPr>
-        <w:t xml:space="preserve">Reglamento Estudiantil para los Programas de Posgrado (Acuerdo Superior 432 del 25 de noviembre de 2014), </w:t>
-      </w:r>
-      <w:r>
-        <w:rPr>
-          <w:rFonts w:ascii="Calibri" w:eastAsia="Calibri" w:hAnsi="Calibri" w:cs="Calibri"/>
-          <w:color w:val="000000"/>
-          <w:sz w:val="18"/>
-          <w:szCs w:val="18"/>
-        </w:rPr>
-        <w:t>artículo 30.</w:t>
+        <w:t>Reglamento Estudiantil para los Programas de Posgrado (Acuerdo Superior 432 del 25 de noviembre de 2014), artículo 30.</w:t>
       </w:r>
     </w:p>
   </w:footnote>

</xml_diff>